<commit_message>
Actualización del dashboard Streamlit: entrega final
</commit_message>
<xml_diff>
--- a/DS_C4SC4_Formato.docx
+++ b/DS_C4SC4_Formato.docx
@@ -1,6 +1,6 @@
 
 <file path=word/document.xml><?xml version="1.0" encoding="utf-8"?>
-<w:document xmlns:wpc="http://schemas.microsoft.com/office/word/2010/wordprocessingCanvas" xmlns:cx="http://schemas.microsoft.com/office/drawing/2014/chartex" xmlns:cx1="http://schemas.microsoft.com/office/drawing/2015/9/8/chartex" xmlns:cx2="http://schemas.microsoft.com/office/drawing/2015/10/21/chartex" xmlns:cx3="http://schemas.microsoft.com/office/drawing/2016/5/9/chartex" xmlns:cx4="http://schemas.microsoft.com/office/drawing/2016/5/10/chartex" xmlns:cx5="http://schemas.microsoft.com/office/drawing/2016/5/11/chartex" xmlns:cx6="http://schemas.microsoft.com/office/drawing/2016/5/12/chartex" xmlns:cx7="http://schemas.microsoft.com/office/drawing/2016/5/13/chartex" xmlns:cx8="http://schemas.microsoft.com/office/drawing/2016/5/14/chartex" xmlns:mc="http://schemas.openxmlformats.org/markup-compatibility/2006" xmlns:aink="http://schemas.microsoft.com/office/drawing/2016/ink" xmlns:am3d="http://schemas.microsoft.com/office/drawing/2017/model3d" xmlns:o="urn:schemas-microsoft-com:office:office" xmlns:oel="http://schemas.microsoft.com/office/2019/extlst" xmlns:r="http://schemas.openxmlformats.org/officeDocument/2006/relationships" xmlns:m="http://schemas.openxmlformats.org/officeDocument/2006/math" xmlns:v="urn:schemas-microsoft-com:vml" xmlns:wp14="http://schemas.microsoft.com/office/word/2010/wordprocessingDrawing" xmlns:wp="http://schemas.openxmlformats.org/drawingml/2006/wordprocessingDrawing" xmlns:w10="urn:schemas-microsoft-com:office:word" xmlns:w="http://schemas.openxmlformats.org/wordprocessingml/2006/main" xmlns:w14="http://schemas.microsoft.com/office/word/2010/wordml" xmlns:w15="http://schemas.microsoft.com/office/word/2012/wordml" xmlns:w16cex="http://schemas.microsoft.com/office/word/2018/wordml/cex" xmlns:w16cid="http://schemas.microsoft.com/office/word/2016/wordml/cid" xmlns:w16="http://schemas.microsoft.com/office/word/2018/wordml" xmlns:w16sdtdh="http://schemas.microsoft.com/office/word/2020/wordml/sdtdatahash" xmlns:w16se="http://schemas.microsoft.com/office/word/2015/wordml/symex" xmlns:wpg="http://schemas.microsoft.com/office/word/2010/wordprocessingGroup" xmlns:wpi="http://schemas.microsoft.com/office/word/2010/wordprocessingInk" xmlns:wne="http://schemas.microsoft.com/office/word/2006/wordml" xmlns:wps="http://schemas.microsoft.com/office/word/2010/wordprocessingShape" mc:Ignorable="w14 w15 w16se w16cid w16 w16cex w16sdtdh wp14">
+<w:document xmlns:wpc="http://schemas.microsoft.com/office/word/2010/wordprocessingCanvas" xmlns:cx="http://schemas.microsoft.com/office/drawing/2014/chartex" xmlns:cx1="http://schemas.microsoft.com/office/drawing/2015/9/8/chartex" xmlns:cx2="http://schemas.microsoft.com/office/drawing/2015/10/21/chartex" xmlns:cx3="http://schemas.microsoft.com/office/drawing/2016/5/9/chartex" xmlns:cx4="http://schemas.microsoft.com/office/drawing/2016/5/10/chartex" xmlns:cx5="http://schemas.microsoft.com/office/drawing/2016/5/11/chartex" xmlns:cx6="http://schemas.microsoft.com/office/drawing/2016/5/12/chartex" xmlns:cx7="http://schemas.microsoft.com/office/drawing/2016/5/13/chartex" xmlns:cx8="http://schemas.microsoft.com/office/drawing/2016/5/14/chartex" xmlns:mc="http://schemas.openxmlformats.org/markup-compatibility/2006" xmlns:aink="http://schemas.microsoft.com/office/drawing/2016/ink" xmlns:am3d="http://schemas.microsoft.com/office/drawing/2017/model3d" xmlns:o="urn:schemas-microsoft-com:office:office" xmlns:oel="http://schemas.microsoft.com/office/2019/extlst" xmlns:r="http://schemas.openxmlformats.org/officeDocument/2006/relationships" xmlns:m="http://schemas.openxmlformats.org/officeDocument/2006/math" xmlns:v="urn:schemas-microsoft-com:vml" xmlns:wp14="http://schemas.microsoft.com/office/word/2010/wordprocessingDrawing" xmlns:wp="http://schemas.openxmlformats.org/drawingml/2006/wordprocessingDrawing" xmlns:w10="urn:schemas-microsoft-com:office:word" xmlns:w="http://schemas.openxmlformats.org/wordprocessingml/2006/main" xmlns:w14="http://schemas.microsoft.com/office/word/2010/wordml" xmlns:w15="http://schemas.microsoft.com/office/word/2012/wordml" xmlns:w16cex="http://schemas.microsoft.com/office/word/2018/wordml/cex" xmlns:w16cid="http://schemas.microsoft.com/office/word/2016/wordml/cid" xmlns:w16="http://schemas.microsoft.com/office/word/2018/wordml" xmlns:w16du="http://schemas.microsoft.com/office/word/2023/wordml/word16du" xmlns:w16sdtdh="http://schemas.microsoft.com/office/word/2020/wordml/sdtdatahash" xmlns:w16sdtfl="http://schemas.microsoft.com/office/word/2024/wordml/sdtformatlock" xmlns:w16se="http://schemas.microsoft.com/office/word/2015/wordml/symex" xmlns:wpg="http://schemas.microsoft.com/office/word/2010/wordprocessingGroup" xmlns:wpi="http://schemas.microsoft.com/office/word/2010/wordprocessingInk" xmlns:wne="http://schemas.microsoft.com/office/word/2006/wordml" xmlns:wps="http://schemas.microsoft.com/office/word/2010/wordprocessingShape" mc:Ignorable="w14 w15 w16se w16cid w16 w16cex w16sdtdh w16sdtfl w16du wp14">
   <w:body>
     <w:p>
       <w:pPr>
@@ -52,64 +52,8 @@
           <w:color w:val="000000" w:themeColor="text1"/>
           <w:lang w:val="es-MX"/>
         </w:rPr>
-        <w:t xml:space="preserve">Conociendo el desempeño de los colaboradores del Área de Marketing de </w:t>
-      </w:r>
-      <w:proofErr w:type="spellStart"/>
-      <w:r>
-        <w:rPr>
-          <w:rFonts w:ascii="Century Gothic" w:hAnsi="Century Gothic" w:cs="Arial"/>
-          <w:b/>
-          <w:bCs/>
-          <w:color w:val="000000" w:themeColor="text1"/>
-          <w:lang w:val="es-MX"/>
-        </w:rPr>
-        <w:t>Socialize</w:t>
-      </w:r>
-      <w:proofErr w:type="spellEnd"/>
-      <w:r>
-        <w:rPr>
-          <w:rFonts w:ascii="Century Gothic" w:hAnsi="Century Gothic" w:cs="Arial"/>
-          <w:b/>
-          <w:bCs/>
-          <w:color w:val="000000" w:themeColor="text1"/>
-          <w:lang w:val="es-MX"/>
-        </w:rPr>
-        <w:t xml:space="preserve"> </w:t>
-      </w:r>
-      <w:proofErr w:type="spellStart"/>
-      <w:r>
-        <w:rPr>
-          <w:rFonts w:ascii="Century Gothic" w:hAnsi="Century Gothic" w:cs="Arial"/>
-          <w:b/>
-          <w:bCs/>
-          <w:color w:val="000000" w:themeColor="text1"/>
-          <w:lang w:val="es-MX"/>
-        </w:rPr>
-        <w:t>your</w:t>
-      </w:r>
-      <w:proofErr w:type="spellEnd"/>
-      <w:r>
-        <w:rPr>
-          <w:rFonts w:ascii="Century Gothic" w:hAnsi="Century Gothic" w:cs="Arial"/>
-          <w:b/>
-          <w:bCs/>
-          <w:color w:val="000000" w:themeColor="text1"/>
-          <w:lang w:val="es-MX"/>
-        </w:rPr>
-        <w:t xml:space="preserve"> </w:t>
-      </w:r>
-      <w:proofErr w:type="spellStart"/>
-      <w:r>
-        <w:rPr>
-          <w:rFonts w:ascii="Century Gothic" w:hAnsi="Century Gothic" w:cs="Arial"/>
-          <w:b/>
-          <w:bCs/>
-          <w:color w:val="000000" w:themeColor="text1"/>
-          <w:lang w:val="es-MX"/>
-        </w:rPr>
-        <w:t>knowledge</w:t>
-      </w:r>
-      <w:proofErr w:type="spellEnd"/>
+        <w:t>Conociendo el desempeño de los colaboradores del Área de Marketing de Socialize your knowledge</w:t>
+      </w:r>
     </w:p>
     <w:p>
       <w:pPr>
@@ -280,6 +224,15 @@
           <w:szCs w:val="22"/>
         </w:rPr>
         <w:t>Nombre del participante:</w:t>
+      </w:r>
+      <w:r>
+        <w:rPr>
+          <w:rFonts w:ascii="Century Gothic" w:eastAsia="Arial" w:hAnsi="Century Gothic" w:cs="Arial"/>
+          <w:b/>
+          <w:sz w:val="22"/>
+          <w:szCs w:val="22"/>
+        </w:rPr>
+        <w:t xml:space="preserve"> Fernando Galindo Garcia</w:t>
       </w:r>
     </w:p>
     <w:p>
@@ -547,62 +500,24 @@
           <w:sz w:val="22"/>
           <w:szCs w:val="22"/>
         </w:rPr>
-        <w:t xml:space="preserve">colaboradores de </w:t>
-      </w:r>
-      <w:proofErr w:type="spellStart"/>
+        <w:t xml:space="preserve">colaboradores de Socialize your </w:t>
+      </w:r>
       <w:r>
         <w:rPr>
           <w:rFonts w:ascii="Century Gothic" w:eastAsia="Century Gothic" w:hAnsi="Century Gothic"/>
           <w:sz w:val="22"/>
           <w:szCs w:val="22"/>
         </w:rPr>
-        <w:t>Socialize</w:t>
-      </w:r>
-      <w:proofErr w:type="spellEnd"/>
+        <w:t>k</w:t>
+      </w:r>
       <w:r>
         <w:rPr>
           <w:rFonts w:ascii="Century Gothic" w:eastAsia="Century Gothic" w:hAnsi="Century Gothic"/>
           <w:sz w:val="22"/>
           <w:szCs w:val="22"/>
         </w:rPr>
-        <w:t xml:space="preserve"> </w:t>
-      </w:r>
-      <w:proofErr w:type="spellStart"/>
-      <w:r>
-        <w:rPr>
-          <w:rFonts w:ascii="Century Gothic" w:eastAsia="Century Gothic" w:hAnsi="Century Gothic"/>
-          <w:sz w:val="22"/>
-          <w:szCs w:val="22"/>
-        </w:rPr>
-        <w:t>your</w:t>
-      </w:r>
-      <w:proofErr w:type="spellEnd"/>
-      <w:r>
-        <w:rPr>
-          <w:rFonts w:ascii="Century Gothic" w:eastAsia="Century Gothic" w:hAnsi="Century Gothic"/>
-          <w:sz w:val="22"/>
-          <w:szCs w:val="22"/>
-        </w:rPr>
-        <w:t xml:space="preserve"> </w:t>
-      </w:r>
-      <w:proofErr w:type="spellStart"/>
-      <w:r>
-        <w:rPr>
-          <w:rFonts w:ascii="Century Gothic" w:eastAsia="Century Gothic" w:hAnsi="Century Gothic"/>
-          <w:sz w:val="22"/>
-          <w:szCs w:val="22"/>
-        </w:rPr>
-        <w:t>k</w:t>
-      </w:r>
-      <w:r>
-        <w:rPr>
-          <w:rFonts w:ascii="Century Gothic" w:eastAsia="Century Gothic" w:hAnsi="Century Gothic"/>
-          <w:sz w:val="22"/>
-          <w:szCs w:val="22"/>
-        </w:rPr>
         <w:t>nowledge</w:t>
       </w:r>
-      <w:proofErr w:type="spellEnd"/>
       <w:r>
         <w:rPr>
           <w:rFonts w:ascii="Century Gothic" w:eastAsia="Century Gothic" w:hAnsi="Century Gothic"/>
@@ -677,7 +592,7 @@
     </w:p>
     <w:p>
       <w:pPr>
-        <w:pStyle w:val="Prrafodelista"/>
+        <w:pStyle w:val="ListParagraph"/>
         <w:widowControl w:val="0"/>
         <w:numPr>
           <w:ilvl w:val="0"/>
@@ -756,7 +671,7 @@
     </w:p>
     <w:p>
       <w:pPr>
-        <w:pStyle w:val="Prrafodelista"/>
+        <w:pStyle w:val="ListParagraph"/>
         <w:numPr>
           <w:ilvl w:val="0"/>
           <w:numId w:val="27"/>
@@ -795,32 +710,12 @@
           <w:szCs w:val="22"/>
           <w:lang w:val="es-MX"/>
         </w:rPr>
-        <w:t>mpleado (</w:t>
-      </w:r>
-      <w:proofErr w:type="spellStart"/>
-      <w:r>
-        <w:rPr>
-          <w:rFonts w:ascii="Century Gothic" w:hAnsi="Century Gothic" w:cs="Arial"/>
-          <w:sz w:val="22"/>
-          <w:szCs w:val="22"/>
-          <w:lang w:val="es-MX"/>
-        </w:rPr>
-        <w:t>name_employee</w:t>
-      </w:r>
-      <w:proofErr w:type="spellEnd"/>
-      <w:r>
-        <w:rPr>
-          <w:rFonts w:ascii="Century Gothic" w:hAnsi="Century Gothic" w:cs="Arial"/>
-          <w:sz w:val="22"/>
-          <w:szCs w:val="22"/>
-          <w:lang w:val="es-MX"/>
-        </w:rPr>
-        <w:t>)</w:t>
+        <w:t>mpleado (name_employee)</w:t>
       </w:r>
     </w:p>
     <w:p>
       <w:pPr>
-        <w:pStyle w:val="Prrafodelista"/>
+        <w:pStyle w:val="ListParagraph"/>
         <w:numPr>
           <w:ilvl w:val="0"/>
           <w:numId w:val="27"/>
@@ -841,32 +736,12 @@
           <w:szCs w:val="22"/>
           <w:lang w:val="es-MX"/>
         </w:rPr>
-        <w:t>Fecha de nacimiento (</w:t>
-      </w:r>
-      <w:proofErr w:type="spellStart"/>
-      <w:r>
-        <w:rPr>
-          <w:rFonts w:ascii="Century Gothic" w:hAnsi="Century Gothic" w:cs="Arial"/>
-          <w:sz w:val="22"/>
-          <w:szCs w:val="22"/>
-          <w:lang w:val="es-MX"/>
-        </w:rPr>
-        <w:t>birth_date</w:t>
-      </w:r>
-      <w:proofErr w:type="spellEnd"/>
-      <w:r>
-        <w:rPr>
-          <w:rFonts w:ascii="Century Gothic" w:hAnsi="Century Gothic" w:cs="Arial"/>
-          <w:sz w:val="22"/>
-          <w:szCs w:val="22"/>
-          <w:lang w:val="es-MX"/>
-        </w:rPr>
-        <w:t>)</w:t>
+        <w:t>Fecha de nacimiento (birth_date)</w:t>
       </w:r>
     </w:p>
     <w:p>
       <w:pPr>
-        <w:pStyle w:val="Prrafodelista"/>
+        <w:pStyle w:val="ListParagraph"/>
         <w:numPr>
           <w:ilvl w:val="0"/>
           <w:numId w:val="27"/>
@@ -887,32 +762,12 @@
           <w:szCs w:val="22"/>
           <w:lang w:val="es-MX"/>
         </w:rPr>
-        <w:t>Edad (</w:t>
-      </w:r>
-      <w:proofErr w:type="spellStart"/>
-      <w:r>
-        <w:rPr>
-          <w:rFonts w:ascii="Century Gothic" w:hAnsi="Century Gothic" w:cs="Arial"/>
-          <w:sz w:val="22"/>
-          <w:szCs w:val="22"/>
-          <w:lang w:val="es-MX"/>
-        </w:rPr>
-        <w:t>age</w:t>
-      </w:r>
-      <w:proofErr w:type="spellEnd"/>
-      <w:r>
-        <w:rPr>
-          <w:rFonts w:ascii="Century Gothic" w:hAnsi="Century Gothic" w:cs="Arial"/>
-          <w:sz w:val="22"/>
-          <w:szCs w:val="22"/>
-          <w:lang w:val="es-MX"/>
-        </w:rPr>
-        <w:t>)</w:t>
+        <w:t>Edad (age)</w:t>
       </w:r>
     </w:p>
     <w:p>
       <w:pPr>
-        <w:pStyle w:val="Prrafodelista"/>
+        <w:pStyle w:val="ListParagraph"/>
         <w:numPr>
           <w:ilvl w:val="0"/>
           <w:numId w:val="27"/>
@@ -951,32 +806,12 @@
           <w:szCs w:val="22"/>
           <w:lang w:val="es-MX"/>
         </w:rPr>
-        <w:t>nero (</w:t>
-      </w:r>
-      <w:proofErr w:type="spellStart"/>
-      <w:r>
-        <w:rPr>
-          <w:rFonts w:ascii="Century Gothic" w:hAnsi="Century Gothic" w:cs="Arial"/>
-          <w:sz w:val="22"/>
-          <w:szCs w:val="22"/>
-          <w:lang w:val="es-MX"/>
-        </w:rPr>
-        <w:t>gender</w:t>
-      </w:r>
-      <w:proofErr w:type="spellEnd"/>
-      <w:r>
-        <w:rPr>
-          <w:rFonts w:ascii="Century Gothic" w:hAnsi="Century Gothic" w:cs="Arial"/>
-          <w:sz w:val="22"/>
-          <w:szCs w:val="22"/>
-          <w:lang w:val="es-MX"/>
-        </w:rPr>
-        <w:t>)</w:t>
+        <w:t>nero (gender)</w:t>
       </w:r>
     </w:p>
     <w:p>
       <w:pPr>
-        <w:pStyle w:val="Prrafodelista"/>
+        <w:pStyle w:val="ListParagraph"/>
         <w:numPr>
           <w:ilvl w:val="0"/>
           <w:numId w:val="27"/>
@@ -997,43 +832,12 @@
           <w:szCs w:val="22"/>
           <w:lang w:val="es-MX"/>
         </w:rPr>
-        <w:t>Estado civil (</w:t>
-      </w:r>
-      <w:proofErr w:type="spellStart"/>
-      <w:r>
-        <w:rPr>
-          <w:rFonts w:ascii="Century Gothic" w:hAnsi="Century Gothic" w:cs="Arial"/>
-          <w:sz w:val="22"/>
-          <w:szCs w:val="22"/>
-          <w:lang w:val="es-MX"/>
-        </w:rPr>
-        <w:t>marital_</w:t>
-      </w:r>
-      <w:proofErr w:type="gramStart"/>
-      <w:r>
-        <w:rPr>
-          <w:rFonts w:ascii="Century Gothic" w:hAnsi="Century Gothic" w:cs="Arial"/>
-          <w:sz w:val="22"/>
-          <w:szCs w:val="22"/>
-          <w:lang w:val="es-MX"/>
-        </w:rPr>
-        <w:t>status</w:t>
-      </w:r>
-      <w:proofErr w:type="spellEnd"/>
-      <w:proofErr w:type="gramEnd"/>
-      <w:r>
-        <w:rPr>
-          <w:rFonts w:ascii="Century Gothic" w:hAnsi="Century Gothic" w:cs="Arial"/>
-          <w:sz w:val="22"/>
-          <w:szCs w:val="22"/>
-          <w:lang w:val="es-MX"/>
-        </w:rPr>
-        <w:t>)</w:t>
+        <w:t>Estado civil (marital_status)</w:t>
       </w:r>
     </w:p>
     <w:p>
       <w:pPr>
-        <w:pStyle w:val="Prrafodelista"/>
+        <w:pStyle w:val="ListParagraph"/>
         <w:numPr>
           <w:ilvl w:val="0"/>
           <w:numId w:val="27"/>
@@ -1054,32 +858,12 @@
           <w:szCs w:val="22"/>
           <w:lang w:val="es-MX"/>
         </w:rPr>
-        <w:t>Fecha de contratación (</w:t>
-      </w:r>
-      <w:proofErr w:type="spellStart"/>
-      <w:r>
-        <w:rPr>
-          <w:rFonts w:ascii="Century Gothic" w:hAnsi="Century Gothic" w:cs="Arial"/>
-          <w:sz w:val="22"/>
-          <w:szCs w:val="22"/>
-          <w:lang w:val="es-MX"/>
-        </w:rPr>
-        <w:t>hiring_date</w:t>
-      </w:r>
-      <w:proofErr w:type="spellEnd"/>
-      <w:r>
-        <w:rPr>
-          <w:rFonts w:ascii="Century Gothic" w:hAnsi="Century Gothic" w:cs="Arial"/>
-          <w:sz w:val="22"/>
-          <w:szCs w:val="22"/>
-          <w:lang w:val="es-MX"/>
-        </w:rPr>
-        <w:t>)</w:t>
+        <w:t>Fecha de contratación (hiring_date)</w:t>
       </w:r>
     </w:p>
     <w:p>
       <w:pPr>
-        <w:pStyle w:val="Prrafodelista"/>
+        <w:pStyle w:val="ListParagraph"/>
         <w:numPr>
           <w:ilvl w:val="0"/>
           <w:numId w:val="27"/>
@@ -1105,7 +889,7 @@
     </w:p>
     <w:p>
       <w:pPr>
-        <w:pStyle w:val="Prrafodelista"/>
+        <w:pStyle w:val="ListParagraph"/>
         <w:numPr>
           <w:ilvl w:val="0"/>
           <w:numId w:val="27"/>
@@ -1126,32 +910,12 @@
           <w:szCs w:val="22"/>
           <w:lang w:val="es-MX"/>
         </w:rPr>
-        <w:t>Salario (</w:t>
-      </w:r>
-      <w:proofErr w:type="spellStart"/>
-      <w:r>
-        <w:rPr>
-          <w:rFonts w:ascii="Century Gothic" w:hAnsi="Century Gothic" w:cs="Arial"/>
-          <w:sz w:val="22"/>
-          <w:szCs w:val="22"/>
-          <w:lang w:val="es-MX"/>
-        </w:rPr>
-        <w:t>salary</w:t>
-      </w:r>
-      <w:proofErr w:type="spellEnd"/>
-      <w:r>
-        <w:rPr>
-          <w:rFonts w:ascii="Century Gothic" w:hAnsi="Century Gothic" w:cs="Arial"/>
-          <w:sz w:val="22"/>
-          <w:szCs w:val="22"/>
-          <w:lang w:val="es-MX"/>
-        </w:rPr>
-        <w:t>)</w:t>
+        <w:t>Salario (salary)</w:t>
       </w:r>
     </w:p>
     <w:p>
       <w:pPr>
-        <w:pStyle w:val="Prrafodelista"/>
+        <w:pStyle w:val="ListParagraph"/>
         <w:numPr>
           <w:ilvl w:val="0"/>
           <w:numId w:val="27"/>
@@ -1190,32 +954,12 @@
           <w:szCs w:val="22"/>
           <w:lang w:val="es-MX"/>
         </w:rPr>
-        <w:t>1 a 5, donde 5 es la máxima calificación) (</w:t>
-      </w:r>
-      <w:proofErr w:type="spellStart"/>
-      <w:r>
-        <w:rPr>
-          <w:rFonts w:ascii="Century Gothic" w:hAnsi="Century Gothic" w:cs="Arial"/>
-          <w:sz w:val="22"/>
-          <w:szCs w:val="22"/>
-          <w:lang w:val="es-MX"/>
-        </w:rPr>
-        <w:t>performance_score</w:t>
-      </w:r>
-      <w:proofErr w:type="spellEnd"/>
-      <w:r>
-        <w:rPr>
-          <w:rFonts w:ascii="Century Gothic" w:hAnsi="Century Gothic" w:cs="Arial"/>
-          <w:sz w:val="22"/>
-          <w:szCs w:val="22"/>
-          <w:lang w:val="es-MX"/>
-        </w:rPr>
-        <w:t>)</w:t>
+        <w:t>1 a 5, donde 5 es la máxima calificación) (performance_score)</w:t>
       </w:r>
     </w:p>
     <w:p>
       <w:pPr>
-        <w:pStyle w:val="Prrafodelista"/>
+        <w:pStyle w:val="ListParagraph"/>
         <w:numPr>
           <w:ilvl w:val="0"/>
           <w:numId w:val="27"/>
@@ -1236,32 +980,12 @@
           <w:szCs w:val="22"/>
           <w:lang w:val="es-MX"/>
         </w:rPr>
-        <w:t>Fecha de revisión de desempeño más reciente (</w:t>
-      </w:r>
-      <w:proofErr w:type="spellStart"/>
-      <w:r>
-        <w:rPr>
-          <w:rFonts w:ascii="Century Gothic" w:hAnsi="Century Gothic" w:cs="Arial"/>
-          <w:sz w:val="22"/>
-          <w:szCs w:val="22"/>
-          <w:lang w:val="es-MX"/>
-        </w:rPr>
-        <w:t>last_performance_date</w:t>
-      </w:r>
-      <w:proofErr w:type="spellEnd"/>
-      <w:r>
-        <w:rPr>
-          <w:rFonts w:ascii="Century Gothic" w:hAnsi="Century Gothic" w:cs="Arial"/>
-          <w:sz w:val="22"/>
-          <w:szCs w:val="22"/>
-          <w:lang w:val="es-MX"/>
-        </w:rPr>
-        <w:t>)</w:t>
+        <w:t>Fecha de revisión de desempeño más reciente (last_performance_date)</w:t>
       </w:r>
     </w:p>
     <w:p>
       <w:pPr>
-        <w:pStyle w:val="Prrafodelista"/>
+        <w:pStyle w:val="ListParagraph"/>
         <w:numPr>
           <w:ilvl w:val="0"/>
           <w:numId w:val="27"/>
@@ -1282,32 +1006,12 @@
           <w:szCs w:val="22"/>
           <w:lang w:val="es-MX"/>
         </w:rPr>
-        <w:t>Promedio de horas mensuales trabajadas (</w:t>
-      </w:r>
-      <w:proofErr w:type="spellStart"/>
-      <w:r>
-        <w:rPr>
-          <w:rFonts w:ascii="Century Gothic" w:hAnsi="Century Gothic" w:cs="Arial"/>
-          <w:sz w:val="22"/>
-          <w:szCs w:val="22"/>
-          <w:lang w:val="es-MX"/>
-        </w:rPr>
-        <w:t>average_work_hours</w:t>
-      </w:r>
-      <w:proofErr w:type="spellEnd"/>
-      <w:r>
-        <w:rPr>
-          <w:rFonts w:ascii="Century Gothic" w:hAnsi="Century Gothic" w:cs="Arial"/>
-          <w:sz w:val="22"/>
-          <w:szCs w:val="22"/>
-          <w:lang w:val="es-MX"/>
-        </w:rPr>
-        <w:t>)</w:t>
+        <w:t>Promedio de horas mensuales trabajadas (average_work_hours)</w:t>
       </w:r>
     </w:p>
     <w:p>
       <w:pPr>
-        <w:pStyle w:val="Prrafodelista"/>
+        <w:pStyle w:val="ListParagraph"/>
         <w:numPr>
           <w:ilvl w:val="0"/>
           <w:numId w:val="27"/>
@@ -1328,32 +1032,12 @@
           <w:szCs w:val="22"/>
           <w:lang w:val="es-MX"/>
         </w:rPr>
-        <w:t>Nivel de satisfacción de los empleados (</w:t>
-      </w:r>
-      <w:proofErr w:type="spellStart"/>
-      <w:r>
-        <w:rPr>
-          <w:rFonts w:ascii="Century Gothic" w:hAnsi="Century Gothic" w:cs="Arial"/>
-          <w:sz w:val="22"/>
-          <w:szCs w:val="22"/>
-          <w:lang w:val="es-MX"/>
-        </w:rPr>
-        <w:t>satisfaction_level</w:t>
-      </w:r>
-      <w:proofErr w:type="spellEnd"/>
-      <w:r>
-        <w:rPr>
-          <w:rFonts w:ascii="Century Gothic" w:hAnsi="Century Gothic" w:cs="Arial"/>
-          <w:sz w:val="22"/>
-          <w:szCs w:val="22"/>
-          <w:lang w:val="es-MX"/>
-        </w:rPr>
-        <w:t>)</w:t>
+        <w:t>Nivel de satisfacción de los empleados (satisfaction_level)</w:t>
       </w:r>
     </w:p>
     <w:p>
       <w:pPr>
-        <w:pStyle w:val="Prrafodelista"/>
+        <w:pStyle w:val="ListParagraph"/>
         <w:numPr>
           <w:ilvl w:val="0"/>
           <w:numId w:val="27"/>
@@ -1374,27 +1058,7 @@
           <w:szCs w:val="22"/>
           <w:lang w:val="es-MX"/>
         </w:rPr>
-        <w:t>Ausencias (</w:t>
-      </w:r>
-      <w:proofErr w:type="spellStart"/>
-      <w:r>
-        <w:rPr>
-          <w:rFonts w:ascii="Century Gothic" w:hAnsi="Century Gothic" w:cs="Arial"/>
-          <w:sz w:val="22"/>
-          <w:szCs w:val="22"/>
-          <w:lang w:val="es-MX"/>
-        </w:rPr>
-        <w:t>absences</w:t>
-      </w:r>
-      <w:proofErr w:type="spellEnd"/>
-      <w:r>
-        <w:rPr>
-          <w:rFonts w:ascii="Century Gothic" w:hAnsi="Century Gothic" w:cs="Arial"/>
-          <w:sz w:val="22"/>
-          <w:szCs w:val="22"/>
-          <w:lang w:val="es-MX"/>
-        </w:rPr>
-        <w:t>)</w:t>
+        <w:t>Ausencias (absences)</w:t>
       </w:r>
     </w:p>
     <w:p>
@@ -1420,7 +1084,7 @@
     </w:p>
     <w:p>
       <w:pPr>
-        <w:pStyle w:val="Prrafodelista"/>
+        <w:pStyle w:val="ListParagraph"/>
         <w:widowControl w:val="0"/>
         <w:numPr>
           <w:ilvl w:val="0"/>
@@ -1450,29 +1114,8 @@
           <w:szCs w:val="22"/>
           <w:lang w:val="es-MX"/>
         </w:rPr>
-        <w:t xml:space="preserve">Utilizando el lenguaje Python y la plataforma </w:t>
-      </w:r>
-      <w:proofErr w:type="spellStart"/>
-      <w:r>
-        <w:rPr>
-          <w:rFonts w:ascii="Century Gothic" w:hAnsi="Century Gothic" w:cs="Arial"/>
-          <w:sz w:val="22"/>
-          <w:szCs w:val="22"/>
-          <w:lang w:val="es-MX"/>
-        </w:rPr>
-        <w:t>Streamlit</w:t>
-      </w:r>
-      <w:proofErr w:type="spellEnd"/>
-      <w:r>
-        <w:rPr>
-          <w:rFonts w:ascii="Century Gothic" w:hAnsi="Century Gothic" w:cs="Arial"/>
-          <w:sz w:val="22"/>
-          <w:szCs w:val="22"/>
-          <w:lang w:val="es-MX"/>
-        </w:rPr>
-        <w:t xml:space="preserve">, genera un código para construir un </w:t>
-      </w:r>
-      <w:proofErr w:type="spellStart"/>
+        <w:t xml:space="preserve">Utilizando el lenguaje Python y la plataforma Streamlit, genera un código para construir un </w:t>
+      </w:r>
       <w:r>
         <w:rPr>
           <w:rFonts w:ascii="Century Gothic" w:hAnsi="Century Gothic" w:cs="Arial"/>
@@ -1484,7 +1127,6 @@
         </w:rPr>
         <w:t>dashboard</w:t>
       </w:r>
-      <w:proofErr w:type="spellEnd"/>
       <w:r>
         <w:rPr>
           <w:rFonts w:ascii="Century Gothic" w:hAnsi="Century Gothic" w:cs="Arial"/>
@@ -1506,7 +1148,7 @@
     </w:p>
     <w:p>
       <w:pPr>
-        <w:pStyle w:val="Prrafodelista"/>
+        <w:pStyle w:val="ListParagraph"/>
         <w:widowControl w:val="0"/>
         <w:pBdr>
           <w:top w:val="nil"/>
@@ -1528,7 +1170,7 @@
     </w:p>
     <w:p>
       <w:pPr>
-        <w:pStyle w:val="Prrafodelista"/>
+        <w:pStyle w:val="ListParagraph"/>
         <w:numPr>
           <w:ilvl w:val="0"/>
           <w:numId w:val="29"/>
@@ -1537,14 +1179,16 @@
         <w:jc w:val="both"/>
         <w:rPr>
           <w:rFonts w:ascii="Century Gothic" w:hAnsi="Century Gothic" w:cs="Arial"/>
-          <w:sz w:val="22"/>
-          <w:szCs w:val="22"/>
-          <w:lang w:val="es-MX"/>
-        </w:rPr>
-      </w:pPr>
-      <w:r>
-        <w:rPr>
-          <w:rFonts w:ascii="Century Gothic" w:hAnsi="Century Gothic" w:cs="Arial"/>
+          <w:strike/>
+          <w:sz w:val="22"/>
+          <w:szCs w:val="22"/>
+          <w:lang w:val="es-MX"/>
+        </w:rPr>
+      </w:pPr>
+      <w:r>
+        <w:rPr>
+          <w:rFonts w:ascii="Century Gothic" w:hAnsi="Century Gothic" w:cs="Arial"/>
+          <w:strike/>
           <w:sz w:val="22"/>
           <w:szCs w:val="22"/>
           <w:lang w:val="es-MX"/>
@@ -1554,7 +1198,7 @@
     </w:p>
     <w:p>
       <w:pPr>
-        <w:pStyle w:val="Prrafodelista"/>
+        <w:pStyle w:val="ListParagraph"/>
         <w:numPr>
           <w:ilvl w:val="0"/>
           <w:numId w:val="29"/>
@@ -1562,34 +1206,27 @@
         <w:ind w:left="1134"/>
         <w:rPr>
           <w:rFonts w:ascii="Century Gothic" w:hAnsi="Century Gothic" w:cs="Arial"/>
-          <w:sz w:val="22"/>
-          <w:szCs w:val="22"/>
-          <w:lang w:val="es-MX"/>
-        </w:rPr>
-      </w:pPr>
-      <w:r>
-        <w:rPr>
-          <w:rFonts w:ascii="Century Gothic" w:hAnsi="Century Gothic" w:cs="Arial"/>
+          <w:strike/>
+          <w:sz w:val="22"/>
+          <w:szCs w:val="22"/>
+          <w:lang w:val="es-MX"/>
+        </w:rPr>
+      </w:pPr>
+      <w:r>
+        <w:rPr>
+          <w:rFonts w:ascii="Century Gothic" w:hAnsi="Century Gothic" w:cs="Arial"/>
+          <w:strike/>
           <w:sz w:val="22"/>
           <w:szCs w:val="22"/>
           <w:lang w:val="es-MX"/>
         </w:rPr>
         <w:lastRenderedPageBreak/>
-        <w:t>C</w:t>
-      </w:r>
-      <w:r>
-        <w:rPr>
-          <w:rFonts w:ascii="Century Gothic" w:hAnsi="Century Gothic" w:cs="Arial"/>
-          <w:sz w:val="22"/>
-          <w:szCs w:val="22"/>
-          <w:lang w:val="es-MX"/>
-        </w:rPr>
-        <w:t>ódigo que permita desplegar el logotipo de la empresa en la aplicación web.</w:t>
+        <w:t>Código que permita desplegar el logotipo de la empresa en la aplicación web.</w:t>
       </w:r>
     </w:p>
     <w:p>
       <w:pPr>
-        <w:pStyle w:val="Prrafodelista"/>
+        <w:pStyle w:val="ListParagraph"/>
         <w:numPr>
           <w:ilvl w:val="0"/>
           <w:numId w:val="29"/>
@@ -1597,33 +1234,26 @@
         <w:ind w:left="1134"/>
         <w:rPr>
           <w:rFonts w:ascii="Century Gothic" w:hAnsi="Century Gothic" w:cs="Arial"/>
-          <w:sz w:val="22"/>
-          <w:szCs w:val="22"/>
-          <w:lang w:val="es-MX"/>
-        </w:rPr>
-      </w:pPr>
-      <w:r>
-        <w:rPr>
-          <w:rFonts w:ascii="Century Gothic" w:hAnsi="Century Gothic" w:cs="Arial"/>
-          <w:sz w:val="22"/>
-          <w:szCs w:val="22"/>
-          <w:lang w:val="es-MX"/>
-        </w:rPr>
-        <w:t>C</w:t>
-      </w:r>
-      <w:r>
-        <w:rPr>
-          <w:rFonts w:ascii="Century Gothic" w:hAnsi="Century Gothic" w:cs="Arial"/>
-          <w:sz w:val="22"/>
-          <w:szCs w:val="22"/>
-          <w:lang w:val="es-MX"/>
-        </w:rPr>
-        <w:t>ódigo que permita desplegar un control para seleccionar el género del empleado.</w:t>
+          <w:strike/>
+          <w:sz w:val="22"/>
+          <w:szCs w:val="22"/>
+          <w:lang w:val="es-MX"/>
+        </w:rPr>
+      </w:pPr>
+      <w:r>
+        <w:rPr>
+          <w:rFonts w:ascii="Century Gothic" w:hAnsi="Century Gothic" w:cs="Arial"/>
+          <w:strike/>
+          <w:sz w:val="22"/>
+          <w:szCs w:val="22"/>
+          <w:lang w:val="es-MX"/>
+        </w:rPr>
+        <w:t>Código que permita desplegar un control para seleccionar el género del empleado.</w:t>
       </w:r>
     </w:p>
     <w:p>
       <w:pPr>
-        <w:pStyle w:val="Prrafodelista"/>
+        <w:pStyle w:val="ListParagraph"/>
         <w:numPr>
           <w:ilvl w:val="0"/>
           <w:numId w:val="29"/>
@@ -1631,33 +1261,26 @@
         <w:ind w:left="1134"/>
         <w:rPr>
           <w:rFonts w:ascii="Century Gothic" w:hAnsi="Century Gothic" w:cs="Arial"/>
-          <w:sz w:val="22"/>
-          <w:szCs w:val="22"/>
-          <w:lang w:val="es-MX"/>
-        </w:rPr>
-      </w:pPr>
-      <w:r>
-        <w:rPr>
-          <w:rFonts w:ascii="Century Gothic" w:hAnsi="Century Gothic" w:cs="Arial"/>
-          <w:sz w:val="22"/>
-          <w:szCs w:val="22"/>
-          <w:lang w:val="es-MX"/>
-        </w:rPr>
-        <w:t>C</w:t>
-      </w:r>
-      <w:r>
-        <w:rPr>
-          <w:rFonts w:ascii="Century Gothic" w:hAnsi="Century Gothic" w:cs="Arial"/>
-          <w:sz w:val="22"/>
-          <w:szCs w:val="22"/>
-          <w:lang w:val="es-MX"/>
-        </w:rPr>
-        <w:t>ódigo que permita desplegar un control para seleccionar un rango del puntaje de desempeño del empleado.</w:t>
+          <w:strike/>
+          <w:sz w:val="22"/>
+          <w:szCs w:val="22"/>
+          <w:lang w:val="es-MX"/>
+        </w:rPr>
+      </w:pPr>
+      <w:r>
+        <w:rPr>
+          <w:rFonts w:ascii="Century Gothic" w:hAnsi="Century Gothic" w:cs="Arial"/>
+          <w:strike/>
+          <w:sz w:val="22"/>
+          <w:szCs w:val="22"/>
+          <w:lang w:val="es-MX"/>
+        </w:rPr>
+        <w:t>Código que permita desplegar un control para seleccionar un rango del puntaje de desempeño del empleado.</w:t>
       </w:r>
     </w:p>
     <w:p>
       <w:pPr>
-        <w:pStyle w:val="Prrafodelista"/>
+        <w:pStyle w:val="ListParagraph"/>
         <w:numPr>
           <w:ilvl w:val="0"/>
           <w:numId w:val="29"/>
@@ -1665,33 +1288,26 @@
         <w:ind w:left="1134"/>
         <w:rPr>
           <w:rFonts w:ascii="Century Gothic" w:hAnsi="Century Gothic" w:cs="Arial"/>
-          <w:sz w:val="22"/>
-          <w:szCs w:val="22"/>
-          <w:lang w:val="es-MX"/>
-        </w:rPr>
-      </w:pPr>
-      <w:r>
-        <w:rPr>
-          <w:rFonts w:ascii="Century Gothic" w:hAnsi="Century Gothic" w:cs="Arial"/>
-          <w:sz w:val="22"/>
-          <w:szCs w:val="22"/>
-          <w:lang w:val="es-MX"/>
-        </w:rPr>
-        <w:t>C</w:t>
-      </w:r>
-      <w:r>
-        <w:rPr>
-          <w:rFonts w:ascii="Century Gothic" w:hAnsi="Century Gothic" w:cs="Arial"/>
-          <w:sz w:val="22"/>
-          <w:szCs w:val="22"/>
-          <w:lang w:val="es-MX"/>
-        </w:rPr>
-        <w:t>ódigo que permita desplegar un control para seleccionar el estado civil del empleado.</w:t>
+          <w:strike/>
+          <w:sz w:val="22"/>
+          <w:szCs w:val="22"/>
+          <w:lang w:val="es-MX"/>
+        </w:rPr>
+      </w:pPr>
+      <w:r>
+        <w:rPr>
+          <w:rFonts w:ascii="Century Gothic" w:hAnsi="Century Gothic" w:cs="Arial"/>
+          <w:strike/>
+          <w:sz w:val="22"/>
+          <w:szCs w:val="22"/>
+          <w:lang w:val="es-MX"/>
+        </w:rPr>
+        <w:t>Código que permita desplegar un control para seleccionar el estado civil del empleado.</w:t>
       </w:r>
     </w:p>
     <w:p>
       <w:pPr>
-        <w:pStyle w:val="Prrafodelista"/>
+        <w:pStyle w:val="ListParagraph"/>
         <w:numPr>
           <w:ilvl w:val="0"/>
           <w:numId w:val="29"/>
@@ -1699,33 +1315,26 @@
         <w:ind w:left="1134"/>
         <w:rPr>
           <w:rFonts w:ascii="Century Gothic" w:hAnsi="Century Gothic" w:cs="Arial"/>
-          <w:sz w:val="22"/>
-          <w:szCs w:val="22"/>
-          <w:lang w:val="es-MX"/>
-        </w:rPr>
-      </w:pPr>
-      <w:r>
-        <w:rPr>
-          <w:rFonts w:ascii="Century Gothic" w:hAnsi="Century Gothic" w:cs="Arial"/>
-          <w:sz w:val="22"/>
-          <w:szCs w:val="22"/>
-          <w:lang w:val="es-MX"/>
-        </w:rPr>
-        <w:t>C</w:t>
-      </w:r>
-      <w:r>
-        <w:rPr>
-          <w:rFonts w:ascii="Century Gothic" w:hAnsi="Century Gothic" w:cs="Arial"/>
-          <w:sz w:val="22"/>
-          <w:szCs w:val="22"/>
-          <w:lang w:val="es-MX"/>
-        </w:rPr>
-        <w:t>ódigo que permita mostrar un gráfico en donde se visualice la distribución de los puntajes de desempeño.</w:t>
+          <w:strike/>
+          <w:sz w:val="22"/>
+          <w:szCs w:val="22"/>
+          <w:lang w:val="es-MX"/>
+        </w:rPr>
+      </w:pPr>
+      <w:r>
+        <w:rPr>
+          <w:rFonts w:ascii="Century Gothic" w:hAnsi="Century Gothic" w:cs="Arial"/>
+          <w:strike/>
+          <w:sz w:val="22"/>
+          <w:szCs w:val="22"/>
+          <w:lang w:val="es-MX"/>
+        </w:rPr>
+        <w:t>Código que permita mostrar un gráfico en donde se visualice la distribución de los puntajes de desempeño.</w:t>
       </w:r>
     </w:p>
     <w:p>
       <w:pPr>
-        <w:pStyle w:val="Prrafodelista"/>
+        <w:pStyle w:val="ListParagraph"/>
         <w:numPr>
           <w:ilvl w:val="0"/>
           <w:numId w:val="29"/>
@@ -1733,33 +1342,26 @@
         <w:ind w:left="1134"/>
         <w:rPr>
           <w:rFonts w:ascii="Century Gothic" w:hAnsi="Century Gothic" w:cs="Arial"/>
-          <w:sz w:val="22"/>
-          <w:szCs w:val="22"/>
-          <w:lang w:val="es-MX"/>
-        </w:rPr>
-      </w:pPr>
-      <w:r>
-        <w:rPr>
-          <w:rFonts w:ascii="Century Gothic" w:hAnsi="Century Gothic" w:cs="Arial"/>
-          <w:sz w:val="22"/>
-          <w:szCs w:val="22"/>
-          <w:lang w:val="es-MX"/>
-        </w:rPr>
-        <w:t>C</w:t>
-      </w:r>
-      <w:r>
-        <w:rPr>
-          <w:rFonts w:ascii="Century Gothic" w:hAnsi="Century Gothic" w:cs="Arial"/>
-          <w:sz w:val="22"/>
-          <w:szCs w:val="22"/>
-          <w:lang w:val="es-MX"/>
-        </w:rPr>
-        <w:t>ódigo que permita mostrar un gráfico en donde se visualice el promedio de horas trabajadas por el género del empleado.</w:t>
+          <w:strike/>
+          <w:sz w:val="22"/>
+          <w:szCs w:val="22"/>
+          <w:lang w:val="es-MX"/>
+        </w:rPr>
+      </w:pPr>
+      <w:r>
+        <w:rPr>
+          <w:rFonts w:ascii="Century Gothic" w:hAnsi="Century Gothic" w:cs="Arial"/>
+          <w:strike/>
+          <w:sz w:val="22"/>
+          <w:szCs w:val="22"/>
+          <w:lang w:val="es-MX"/>
+        </w:rPr>
+        <w:t>Código que permita mostrar un gráfico en donde se visualice el promedio de horas trabajadas por el género del empleado.</w:t>
       </w:r>
     </w:p>
     <w:p>
       <w:pPr>
-        <w:pStyle w:val="Prrafodelista"/>
+        <w:pStyle w:val="ListParagraph"/>
         <w:numPr>
           <w:ilvl w:val="0"/>
           <w:numId w:val="29"/>
@@ -1767,33 +1369,26 @@
         <w:ind w:left="1134"/>
         <w:rPr>
           <w:rFonts w:ascii="Century Gothic" w:hAnsi="Century Gothic" w:cs="Arial"/>
-          <w:sz w:val="22"/>
-          <w:szCs w:val="22"/>
-          <w:lang w:val="es-MX"/>
-        </w:rPr>
-      </w:pPr>
-      <w:r>
-        <w:rPr>
-          <w:rFonts w:ascii="Century Gothic" w:hAnsi="Century Gothic" w:cs="Arial"/>
-          <w:sz w:val="22"/>
-          <w:szCs w:val="22"/>
-          <w:lang w:val="es-MX"/>
-        </w:rPr>
-        <w:t>C</w:t>
-      </w:r>
-      <w:r>
-        <w:rPr>
-          <w:rFonts w:ascii="Century Gothic" w:hAnsi="Century Gothic" w:cs="Arial"/>
-          <w:sz w:val="22"/>
-          <w:szCs w:val="22"/>
-          <w:lang w:val="es-MX"/>
-        </w:rPr>
-        <w:t>ódigo que permita mostrar un gráfico en donde se visualice la edad de los empleados con respecto al salario de los mismo.</w:t>
+          <w:strike/>
+          <w:sz w:val="22"/>
+          <w:szCs w:val="22"/>
+          <w:lang w:val="es-MX"/>
+        </w:rPr>
+      </w:pPr>
+      <w:r>
+        <w:rPr>
+          <w:rFonts w:ascii="Century Gothic" w:hAnsi="Century Gothic" w:cs="Arial"/>
+          <w:strike/>
+          <w:sz w:val="22"/>
+          <w:szCs w:val="22"/>
+          <w:lang w:val="es-MX"/>
+        </w:rPr>
+        <w:t>Código que permita mostrar un gráfico en donde se visualice la edad de los empleados con respecto al salario de los mismo.</w:t>
       </w:r>
     </w:p>
     <w:p>
       <w:pPr>
-        <w:pStyle w:val="Prrafodelista"/>
+        <w:pStyle w:val="ListParagraph"/>
         <w:numPr>
           <w:ilvl w:val="0"/>
           <w:numId w:val="29"/>
@@ -1801,33 +1396,26 @@
         <w:ind w:left="1134"/>
         <w:rPr>
           <w:rFonts w:ascii="Century Gothic" w:hAnsi="Century Gothic" w:cs="Arial"/>
-          <w:sz w:val="22"/>
-          <w:szCs w:val="22"/>
-          <w:lang w:val="es-MX"/>
-        </w:rPr>
-      </w:pPr>
-      <w:r>
-        <w:rPr>
-          <w:rFonts w:ascii="Century Gothic" w:hAnsi="Century Gothic" w:cs="Arial"/>
-          <w:sz w:val="22"/>
-          <w:szCs w:val="22"/>
-          <w:lang w:val="es-MX"/>
-        </w:rPr>
-        <w:t>C</w:t>
-      </w:r>
-      <w:r>
-        <w:rPr>
-          <w:rFonts w:ascii="Century Gothic" w:hAnsi="Century Gothic" w:cs="Arial"/>
-          <w:sz w:val="22"/>
-          <w:szCs w:val="22"/>
-          <w:lang w:val="es-MX"/>
-        </w:rPr>
-        <w:t>ódigo que permita mostrar un gráfico en donde se visualice la relación del promedio de horas trabajadas versus el puntaje de desempeño.</w:t>
+          <w:strike/>
+          <w:sz w:val="22"/>
+          <w:szCs w:val="22"/>
+          <w:lang w:val="es-MX"/>
+        </w:rPr>
+      </w:pPr>
+      <w:r>
+        <w:rPr>
+          <w:rFonts w:ascii="Century Gothic" w:hAnsi="Century Gothic" w:cs="Arial"/>
+          <w:strike/>
+          <w:sz w:val="22"/>
+          <w:szCs w:val="22"/>
+          <w:lang w:val="es-MX"/>
+        </w:rPr>
+        <w:t>Código que permita mostrar un gráfico en donde se visualice la relación del promedio de horas trabajadas versus el puntaje de desempeño.</w:t>
       </w:r>
     </w:p>
     <w:p>
       <w:pPr>
-        <w:pStyle w:val="Prrafodelista"/>
+        <w:pStyle w:val="ListParagraph"/>
         <w:numPr>
           <w:ilvl w:val="0"/>
           <w:numId w:val="29"/>
@@ -1871,7 +1459,7 @@
     </w:p>
     <w:p>
       <w:pPr>
-        <w:pStyle w:val="Prrafodelista"/>
+        <w:pStyle w:val="ListParagraph"/>
         <w:numPr>
           <w:ilvl w:val="0"/>
           <w:numId w:val="21"/>
@@ -1977,7 +1565,7 @@
     </w:p>
     <w:tbl>
       <w:tblPr>
-        <w:tblStyle w:val="Tablaconcuadrcula"/>
+        <w:tblStyle w:val="TableGrid"/>
         <w:tblW w:w="0" w:type="auto"/>
         <w:tblLook w:val="04A0" w:firstRow="1" w:lastRow="0" w:firstColumn="1" w:lastColumn="0" w:noHBand="0" w:noVBand="1"/>
       </w:tblPr>
@@ -2149,7 +1737,7 @@
     </w:p>
     <w:p>
       <w:pPr>
-        <w:pStyle w:val="Prrafodelista"/>
+        <w:pStyle w:val="ListParagraph"/>
         <w:widowControl w:val="0"/>
         <w:pBdr>
           <w:top w:val="nil"/>
@@ -2204,7 +1792,7 @@
 </file>
 
 <file path=word/endnotes.xml><?xml version="1.0" encoding="utf-8"?>
-<w:endnotes xmlns:wpc="http://schemas.microsoft.com/office/word/2010/wordprocessingCanvas" xmlns:cx="http://schemas.microsoft.com/office/drawing/2014/chartex" xmlns:cx1="http://schemas.microsoft.com/office/drawing/2015/9/8/chartex" xmlns:cx2="http://schemas.microsoft.com/office/drawing/2015/10/21/chartex" xmlns:cx3="http://schemas.microsoft.com/office/drawing/2016/5/9/chartex" xmlns:cx4="http://schemas.microsoft.com/office/drawing/2016/5/10/chartex" xmlns:cx5="http://schemas.microsoft.com/office/drawing/2016/5/11/chartex" xmlns:cx6="http://schemas.microsoft.com/office/drawing/2016/5/12/chartex" xmlns:cx7="http://schemas.microsoft.com/office/drawing/2016/5/13/chartex" xmlns:cx8="http://schemas.microsoft.com/office/drawing/2016/5/14/chartex" xmlns:mc="http://schemas.openxmlformats.org/markup-compatibility/2006" xmlns:aink="http://schemas.microsoft.com/office/drawing/2016/ink" xmlns:am3d="http://schemas.microsoft.com/office/drawing/2017/model3d" xmlns:o="urn:schemas-microsoft-com:office:office" xmlns:oel="http://schemas.microsoft.com/office/2019/extlst" xmlns:r="http://schemas.openxmlformats.org/officeDocument/2006/relationships" xmlns:m="http://schemas.openxmlformats.org/officeDocument/2006/math" xmlns:v="urn:schemas-microsoft-com:vml" xmlns:wp14="http://schemas.microsoft.com/office/word/2010/wordprocessingDrawing" xmlns:wp="http://schemas.openxmlformats.org/drawingml/2006/wordprocessingDrawing" xmlns:w10="urn:schemas-microsoft-com:office:word" xmlns:w="http://schemas.openxmlformats.org/wordprocessingml/2006/main" xmlns:w14="http://schemas.microsoft.com/office/word/2010/wordml" xmlns:w15="http://schemas.microsoft.com/office/word/2012/wordml" xmlns:w16cex="http://schemas.microsoft.com/office/word/2018/wordml/cex" xmlns:w16cid="http://schemas.microsoft.com/office/word/2016/wordml/cid" xmlns:w16="http://schemas.microsoft.com/office/word/2018/wordml" xmlns:w16sdtdh="http://schemas.microsoft.com/office/word/2020/wordml/sdtdatahash" xmlns:w16se="http://schemas.microsoft.com/office/word/2015/wordml/symex" xmlns:wpg="http://schemas.microsoft.com/office/word/2010/wordprocessingGroup" xmlns:wpi="http://schemas.microsoft.com/office/word/2010/wordprocessingInk" xmlns:wne="http://schemas.microsoft.com/office/word/2006/wordml" xmlns:wps="http://schemas.microsoft.com/office/word/2010/wordprocessingShape" mc:Ignorable="w14 w15 w16se w16cid w16 w16cex w16sdtdh wp14">
+<w:endnotes xmlns:wpc="http://schemas.microsoft.com/office/word/2010/wordprocessingCanvas" xmlns:cx="http://schemas.microsoft.com/office/drawing/2014/chartex" xmlns:cx1="http://schemas.microsoft.com/office/drawing/2015/9/8/chartex" xmlns:cx2="http://schemas.microsoft.com/office/drawing/2015/10/21/chartex" xmlns:cx3="http://schemas.microsoft.com/office/drawing/2016/5/9/chartex" xmlns:cx4="http://schemas.microsoft.com/office/drawing/2016/5/10/chartex" xmlns:cx5="http://schemas.microsoft.com/office/drawing/2016/5/11/chartex" xmlns:cx6="http://schemas.microsoft.com/office/drawing/2016/5/12/chartex" xmlns:cx7="http://schemas.microsoft.com/office/drawing/2016/5/13/chartex" xmlns:cx8="http://schemas.microsoft.com/office/drawing/2016/5/14/chartex" xmlns:mc="http://schemas.openxmlformats.org/markup-compatibility/2006" xmlns:aink="http://schemas.microsoft.com/office/drawing/2016/ink" xmlns:am3d="http://schemas.microsoft.com/office/drawing/2017/model3d" xmlns:o="urn:schemas-microsoft-com:office:office" xmlns:oel="http://schemas.microsoft.com/office/2019/extlst" xmlns:r="http://schemas.openxmlformats.org/officeDocument/2006/relationships" xmlns:m="http://schemas.openxmlformats.org/officeDocument/2006/math" xmlns:v="urn:schemas-microsoft-com:vml" xmlns:wp14="http://schemas.microsoft.com/office/word/2010/wordprocessingDrawing" xmlns:wp="http://schemas.openxmlformats.org/drawingml/2006/wordprocessingDrawing" xmlns:w10="urn:schemas-microsoft-com:office:word" xmlns:w="http://schemas.openxmlformats.org/wordprocessingml/2006/main" xmlns:w14="http://schemas.microsoft.com/office/word/2010/wordml" xmlns:w15="http://schemas.microsoft.com/office/word/2012/wordml" xmlns:w16cex="http://schemas.microsoft.com/office/word/2018/wordml/cex" xmlns:w16cid="http://schemas.microsoft.com/office/word/2016/wordml/cid" xmlns:w16="http://schemas.microsoft.com/office/word/2018/wordml" xmlns:w16du="http://schemas.microsoft.com/office/word/2023/wordml/word16du" xmlns:w16sdtdh="http://schemas.microsoft.com/office/word/2020/wordml/sdtdatahash" xmlns:w16sdtfl="http://schemas.microsoft.com/office/word/2024/wordml/sdtformatlock" xmlns:w16se="http://schemas.microsoft.com/office/word/2015/wordml/symex" xmlns:wpg="http://schemas.microsoft.com/office/word/2010/wordprocessingGroup" xmlns:wpi="http://schemas.microsoft.com/office/word/2010/wordprocessingInk" xmlns:wne="http://schemas.microsoft.com/office/word/2006/wordml" xmlns:wps="http://schemas.microsoft.com/office/word/2010/wordprocessingShape" mc:Ignorable="w14 w15 w16se w16cid w16 w16cex w16sdtdh w16sdtfl w16du wp14">
   <w:endnote w:type="separator" w:id="-1">
     <w:p>
       <w:r>
@@ -2223,10 +1811,10 @@
 </file>
 
 <file path=word/footer1.xml><?xml version="1.0" encoding="utf-8"?>
-<w:ftr xmlns:wpc="http://schemas.microsoft.com/office/word/2010/wordprocessingCanvas" xmlns:cx="http://schemas.microsoft.com/office/drawing/2014/chartex" xmlns:cx1="http://schemas.microsoft.com/office/drawing/2015/9/8/chartex" xmlns:cx2="http://schemas.microsoft.com/office/drawing/2015/10/21/chartex" xmlns:cx3="http://schemas.microsoft.com/office/drawing/2016/5/9/chartex" xmlns:cx4="http://schemas.microsoft.com/office/drawing/2016/5/10/chartex" xmlns:cx5="http://schemas.microsoft.com/office/drawing/2016/5/11/chartex" xmlns:cx6="http://schemas.microsoft.com/office/drawing/2016/5/12/chartex" xmlns:cx7="http://schemas.microsoft.com/office/drawing/2016/5/13/chartex" xmlns:cx8="http://schemas.microsoft.com/office/drawing/2016/5/14/chartex" xmlns:mc="http://schemas.openxmlformats.org/markup-compatibility/2006" xmlns:aink="http://schemas.microsoft.com/office/drawing/2016/ink" xmlns:am3d="http://schemas.microsoft.com/office/drawing/2017/model3d" xmlns:o="urn:schemas-microsoft-com:office:office" xmlns:oel="http://schemas.microsoft.com/office/2019/extlst" xmlns:r="http://schemas.openxmlformats.org/officeDocument/2006/relationships" xmlns:m="http://schemas.openxmlformats.org/officeDocument/2006/math" xmlns:v="urn:schemas-microsoft-com:vml" xmlns:wp14="http://schemas.microsoft.com/office/word/2010/wordprocessingDrawing" xmlns:wp="http://schemas.openxmlformats.org/drawingml/2006/wordprocessingDrawing" xmlns:w10="urn:schemas-microsoft-com:office:word" xmlns:w="http://schemas.openxmlformats.org/wordprocessingml/2006/main" xmlns:w14="http://schemas.microsoft.com/office/word/2010/wordml" xmlns:w15="http://schemas.microsoft.com/office/word/2012/wordml" xmlns:w16cex="http://schemas.microsoft.com/office/word/2018/wordml/cex" xmlns:w16cid="http://schemas.microsoft.com/office/word/2016/wordml/cid" xmlns:w16="http://schemas.microsoft.com/office/word/2018/wordml" xmlns:w16sdtdh="http://schemas.microsoft.com/office/word/2020/wordml/sdtdatahash" xmlns:w16se="http://schemas.microsoft.com/office/word/2015/wordml/symex" xmlns:wpg="http://schemas.microsoft.com/office/word/2010/wordprocessingGroup" xmlns:wpi="http://schemas.microsoft.com/office/word/2010/wordprocessingInk" xmlns:wne="http://schemas.microsoft.com/office/word/2006/wordml" xmlns:wps="http://schemas.microsoft.com/office/word/2010/wordprocessingShape" mc:Ignorable="w14 w15 w16se w16cid w16 w16cex w16sdtdh wp14">
+<w:ftr xmlns:wpc="http://schemas.microsoft.com/office/word/2010/wordprocessingCanvas" xmlns:cx="http://schemas.microsoft.com/office/drawing/2014/chartex" xmlns:cx1="http://schemas.microsoft.com/office/drawing/2015/9/8/chartex" xmlns:cx2="http://schemas.microsoft.com/office/drawing/2015/10/21/chartex" xmlns:cx3="http://schemas.microsoft.com/office/drawing/2016/5/9/chartex" xmlns:cx4="http://schemas.microsoft.com/office/drawing/2016/5/10/chartex" xmlns:cx5="http://schemas.microsoft.com/office/drawing/2016/5/11/chartex" xmlns:cx6="http://schemas.microsoft.com/office/drawing/2016/5/12/chartex" xmlns:cx7="http://schemas.microsoft.com/office/drawing/2016/5/13/chartex" xmlns:cx8="http://schemas.microsoft.com/office/drawing/2016/5/14/chartex" xmlns:mc="http://schemas.openxmlformats.org/markup-compatibility/2006" xmlns:aink="http://schemas.microsoft.com/office/drawing/2016/ink" xmlns:am3d="http://schemas.microsoft.com/office/drawing/2017/model3d" xmlns:o="urn:schemas-microsoft-com:office:office" xmlns:oel="http://schemas.microsoft.com/office/2019/extlst" xmlns:r="http://schemas.openxmlformats.org/officeDocument/2006/relationships" xmlns:m="http://schemas.openxmlformats.org/officeDocument/2006/math" xmlns:v="urn:schemas-microsoft-com:vml" xmlns:wp14="http://schemas.microsoft.com/office/word/2010/wordprocessingDrawing" xmlns:wp="http://schemas.openxmlformats.org/drawingml/2006/wordprocessingDrawing" xmlns:w10="urn:schemas-microsoft-com:office:word" xmlns:w="http://schemas.openxmlformats.org/wordprocessingml/2006/main" xmlns:w14="http://schemas.microsoft.com/office/word/2010/wordml" xmlns:w15="http://schemas.microsoft.com/office/word/2012/wordml" xmlns:w16cex="http://schemas.microsoft.com/office/word/2018/wordml/cex" xmlns:w16cid="http://schemas.microsoft.com/office/word/2016/wordml/cid" xmlns:w16="http://schemas.microsoft.com/office/word/2018/wordml" xmlns:w16du="http://schemas.microsoft.com/office/word/2023/wordml/word16du" xmlns:w16sdtdh="http://schemas.microsoft.com/office/word/2020/wordml/sdtdatahash" xmlns:w16sdtfl="http://schemas.microsoft.com/office/word/2024/wordml/sdtformatlock" xmlns:w16se="http://schemas.microsoft.com/office/word/2015/wordml/symex" xmlns:wpg="http://schemas.microsoft.com/office/word/2010/wordprocessingGroup" xmlns:wpi="http://schemas.microsoft.com/office/word/2010/wordprocessingInk" xmlns:wne="http://schemas.microsoft.com/office/word/2006/wordml" xmlns:wps="http://schemas.microsoft.com/office/word/2010/wordprocessingShape" mc:Ignorable="w14 w15 w16se w16cid w16 w16cex w16sdtdh w16sdtfl w16du wp14">
   <w:p>
     <w:pPr>
-      <w:pStyle w:val="Piedepgina"/>
+      <w:pStyle w:val="Footer"/>
       <w:jc w:val="center"/>
       <w:rPr>
         <w:rFonts w:ascii="Century Gothic" w:hAnsi="Century Gothic"/>
@@ -2235,7 +1823,6 @@
         <w:lang w:val="es-MX"/>
       </w:rPr>
     </w:pPr>
-    <w:proofErr w:type="spellStart"/>
     <w:r>
       <w:rPr>
         <w:rFonts w:ascii="Century Gothic" w:hAnsi="Century Gothic"/>
@@ -2243,37 +1830,7 @@
         <w:szCs w:val="16"/>
         <w:lang w:val="es-MX"/>
       </w:rPr>
-      <w:t>The</w:t>
-    </w:r>
-    <w:proofErr w:type="spellEnd"/>
-    <w:r>
-      <w:rPr>
-        <w:rFonts w:ascii="Century Gothic" w:hAnsi="Century Gothic"/>
-        <w:sz w:val="16"/>
-        <w:szCs w:val="16"/>
-        <w:lang w:val="es-MX"/>
-      </w:rPr>
-      <w:t xml:space="preserve"> </w:t>
-    </w:r>
-    <w:proofErr w:type="spellStart"/>
-    <w:r>
-      <w:rPr>
-        <w:rFonts w:ascii="Century Gothic" w:hAnsi="Century Gothic"/>
-        <w:sz w:val="16"/>
-        <w:szCs w:val="16"/>
-        <w:lang w:val="es-MX"/>
-      </w:rPr>
-      <w:t>Learning</w:t>
-    </w:r>
-    <w:proofErr w:type="spellEnd"/>
-    <w:r>
-      <w:rPr>
-        <w:rFonts w:ascii="Century Gothic" w:hAnsi="Century Gothic"/>
-        <w:sz w:val="16"/>
-        <w:szCs w:val="16"/>
-        <w:lang w:val="es-MX"/>
-      </w:rPr>
-      <w:t xml:space="preserve"> Gate</w:t>
+      <w:t>The Learning Gate</w:t>
     </w:r>
     <w:r>
       <w:rPr>
@@ -2307,7 +1864,7 @@
 </file>
 
 <file path=word/footnotes.xml><?xml version="1.0" encoding="utf-8"?>
-<w:footnotes xmlns:wpc="http://schemas.microsoft.com/office/word/2010/wordprocessingCanvas" xmlns:cx="http://schemas.microsoft.com/office/drawing/2014/chartex" xmlns:cx1="http://schemas.microsoft.com/office/drawing/2015/9/8/chartex" xmlns:cx2="http://schemas.microsoft.com/office/drawing/2015/10/21/chartex" xmlns:cx3="http://schemas.microsoft.com/office/drawing/2016/5/9/chartex" xmlns:cx4="http://schemas.microsoft.com/office/drawing/2016/5/10/chartex" xmlns:cx5="http://schemas.microsoft.com/office/drawing/2016/5/11/chartex" xmlns:cx6="http://schemas.microsoft.com/office/drawing/2016/5/12/chartex" xmlns:cx7="http://schemas.microsoft.com/office/drawing/2016/5/13/chartex" xmlns:cx8="http://schemas.microsoft.com/office/drawing/2016/5/14/chartex" xmlns:mc="http://schemas.openxmlformats.org/markup-compatibility/2006" xmlns:aink="http://schemas.microsoft.com/office/drawing/2016/ink" xmlns:am3d="http://schemas.microsoft.com/office/drawing/2017/model3d" xmlns:o="urn:schemas-microsoft-com:office:office" xmlns:oel="http://schemas.microsoft.com/office/2019/extlst" xmlns:r="http://schemas.openxmlformats.org/officeDocument/2006/relationships" xmlns:m="http://schemas.openxmlformats.org/officeDocument/2006/math" xmlns:v="urn:schemas-microsoft-com:vml" xmlns:wp14="http://schemas.microsoft.com/office/word/2010/wordprocessingDrawing" xmlns:wp="http://schemas.openxmlformats.org/drawingml/2006/wordprocessingDrawing" xmlns:w10="urn:schemas-microsoft-com:office:word" xmlns:w="http://schemas.openxmlformats.org/wordprocessingml/2006/main" xmlns:w14="http://schemas.microsoft.com/office/word/2010/wordml" xmlns:w15="http://schemas.microsoft.com/office/word/2012/wordml" xmlns:w16cex="http://schemas.microsoft.com/office/word/2018/wordml/cex" xmlns:w16cid="http://schemas.microsoft.com/office/word/2016/wordml/cid" xmlns:w16="http://schemas.microsoft.com/office/word/2018/wordml" xmlns:w16sdtdh="http://schemas.microsoft.com/office/word/2020/wordml/sdtdatahash" xmlns:w16se="http://schemas.microsoft.com/office/word/2015/wordml/symex" xmlns:wpg="http://schemas.microsoft.com/office/word/2010/wordprocessingGroup" xmlns:wpi="http://schemas.microsoft.com/office/word/2010/wordprocessingInk" xmlns:wne="http://schemas.microsoft.com/office/word/2006/wordml" xmlns:wps="http://schemas.microsoft.com/office/word/2010/wordprocessingShape" mc:Ignorable="w14 w15 w16se w16cid w16 w16cex w16sdtdh wp14">
+<w:footnotes xmlns:wpc="http://schemas.microsoft.com/office/word/2010/wordprocessingCanvas" xmlns:cx="http://schemas.microsoft.com/office/drawing/2014/chartex" xmlns:cx1="http://schemas.microsoft.com/office/drawing/2015/9/8/chartex" xmlns:cx2="http://schemas.microsoft.com/office/drawing/2015/10/21/chartex" xmlns:cx3="http://schemas.microsoft.com/office/drawing/2016/5/9/chartex" xmlns:cx4="http://schemas.microsoft.com/office/drawing/2016/5/10/chartex" xmlns:cx5="http://schemas.microsoft.com/office/drawing/2016/5/11/chartex" xmlns:cx6="http://schemas.microsoft.com/office/drawing/2016/5/12/chartex" xmlns:cx7="http://schemas.microsoft.com/office/drawing/2016/5/13/chartex" xmlns:cx8="http://schemas.microsoft.com/office/drawing/2016/5/14/chartex" xmlns:mc="http://schemas.openxmlformats.org/markup-compatibility/2006" xmlns:aink="http://schemas.microsoft.com/office/drawing/2016/ink" xmlns:am3d="http://schemas.microsoft.com/office/drawing/2017/model3d" xmlns:o="urn:schemas-microsoft-com:office:office" xmlns:oel="http://schemas.microsoft.com/office/2019/extlst" xmlns:r="http://schemas.openxmlformats.org/officeDocument/2006/relationships" xmlns:m="http://schemas.openxmlformats.org/officeDocument/2006/math" xmlns:v="urn:schemas-microsoft-com:vml" xmlns:wp14="http://schemas.microsoft.com/office/word/2010/wordprocessingDrawing" xmlns:wp="http://schemas.openxmlformats.org/drawingml/2006/wordprocessingDrawing" xmlns:w10="urn:schemas-microsoft-com:office:word" xmlns:w="http://schemas.openxmlformats.org/wordprocessingml/2006/main" xmlns:w14="http://schemas.microsoft.com/office/word/2010/wordml" xmlns:w15="http://schemas.microsoft.com/office/word/2012/wordml" xmlns:w16cex="http://schemas.microsoft.com/office/word/2018/wordml/cex" xmlns:w16cid="http://schemas.microsoft.com/office/word/2016/wordml/cid" xmlns:w16="http://schemas.microsoft.com/office/word/2018/wordml" xmlns:w16du="http://schemas.microsoft.com/office/word/2023/wordml/word16du" xmlns:w16sdtdh="http://schemas.microsoft.com/office/word/2020/wordml/sdtdatahash" xmlns:w16sdtfl="http://schemas.microsoft.com/office/word/2024/wordml/sdtformatlock" xmlns:w16se="http://schemas.microsoft.com/office/word/2015/wordml/symex" xmlns:wpg="http://schemas.microsoft.com/office/word/2010/wordprocessingGroup" xmlns:wpi="http://schemas.microsoft.com/office/word/2010/wordprocessingInk" xmlns:wne="http://schemas.microsoft.com/office/word/2006/wordml" xmlns:wps="http://schemas.microsoft.com/office/word/2010/wordprocessingShape" mc:Ignorable="w14 w15 w16se w16cid w16 w16cex w16sdtdh w16sdtfl w16du wp14">
   <w:footnote w:type="separator" w:id="-1">
     <w:p>
       <w:r>
@@ -2326,10 +1883,10 @@
 </file>
 
 <file path=word/header1.xml><?xml version="1.0" encoding="utf-8"?>
-<w:hdr xmlns:wpc="http://schemas.microsoft.com/office/word/2010/wordprocessingCanvas" xmlns:cx="http://schemas.microsoft.com/office/drawing/2014/chartex" xmlns:cx1="http://schemas.microsoft.com/office/drawing/2015/9/8/chartex" xmlns:cx2="http://schemas.microsoft.com/office/drawing/2015/10/21/chartex" xmlns:cx3="http://schemas.microsoft.com/office/drawing/2016/5/9/chartex" xmlns:cx4="http://schemas.microsoft.com/office/drawing/2016/5/10/chartex" xmlns:cx5="http://schemas.microsoft.com/office/drawing/2016/5/11/chartex" xmlns:cx6="http://schemas.microsoft.com/office/drawing/2016/5/12/chartex" xmlns:cx7="http://schemas.microsoft.com/office/drawing/2016/5/13/chartex" xmlns:cx8="http://schemas.microsoft.com/office/drawing/2016/5/14/chartex" xmlns:mc="http://schemas.openxmlformats.org/markup-compatibility/2006" xmlns:aink="http://schemas.microsoft.com/office/drawing/2016/ink" xmlns:am3d="http://schemas.microsoft.com/office/drawing/2017/model3d" xmlns:o="urn:schemas-microsoft-com:office:office" xmlns:oel="http://schemas.microsoft.com/office/2019/extlst" xmlns:r="http://schemas.openxmlformats.org/officeDocument/2006/relationships" xmlns:m="http://schemas.openxmlformats.org/officeDocument/2006/math" xmlns:v="urn:schemas-microsoft-com:vml" xmlns:wp14="http://schemas.microsoft.com/office/word/2010/wordprocessingDrawing" xmlns:wp="http://schemas.openxmlformats.org/drawingml/2006/wordprocessingDrawing" xmlns:w10="urn:schemas-microsoft-com:office:word" xmlns:w="http://schemas.openxmlformats.org/wordprocessingml/2006/main" xmlns:w14="http://schemas.microsoft.com/office/word/2010/wordml" xmlns:w15="http://schemas.microsoft.com/office/word/2012/wordml" xmlns:w16cex="http://schemas.microsoft.com/office/word/2018/wordml/cex" xmlns:w16cid="http://schemas.microsoft.com/office/word/2016/wordml/cid" xmlns:w16="http://schemas.microsoft.com/office/word/2018/wordml" xmlns:w16sdtdh="http://schemas.microsoft.com/office/word/2020/wordml/sdtdatahash" xmlns:w16se="http://schemas.microsoft.com/office/word/2015/wordml/symex" xmlns:wpg="http://schemas.microsoft.com/office/word/2010/wordprocessingGroup" xmlns:wpi="http://schemas.microsoft.com/office/word/2010/wordprocessingInk" xmlns:wne="http://schemas.microsoft.com/office/word/2006/wordml" xmlns:wps="http://schemas.microsoft.com/office/word/2010/wordprocessingShape" mc:Ignorable="w14 w15 w16se w16cid w16 w16cex w16sdtdh wp14">
+<w:hdr xmlns:wpc="http://schemas.microsoft.com/office/word/2010/wordprocessingCanvas" xmlns:cx="http://schemas.microsoft.com/office/drawing/2014/chartex" xmlns:cx1="http://schemas.microsoft.com/office/drawing/2015/9/8/chartex" xmlns:cx2="http://schemas.microsoft.com/office/drawing/2015/10/21/chartex" xmlns:cx3="http://schemas.microsoft.com/office/drawing/2016/5/9/chartex" xmlns:cx4="http://schemas.microsoft.com/office/drawing/2016/5/10/chartex" xmlns:cx5="http://schemas.microsoft.com/office/drawing/2016/5/11/chartex" xmlns:cx6="http://schemas.microsoft.com/office/drawing/2016/5/12/chartex" xmlns:cx7="http://schemas.microsoft.com/office/drawing/2016/5/13/chartex" xmlns:cx8="http://schemas.microsoft.com/office/drawing/2016/5/14/chartex" xmlns:mc="http://schemas.openxmlformats.org/markup-compatibility/2006" xmlns:aink="http://schemas.microsoft.com/office/drawing/2016/ink" xmlns:am3d="http://schemas.microsoft.com/office/drawing/2017/model3d" xmlns:o="urn:schemas-microsoft-com:office:office" xmlns:oel="http://schemas.microsoft.com/office/2019/extlst" xmlns:r="http://schemas.openxmlformats.org/officeDocument/2006/relationships" xmlns:m="http://schemas.openxmlformats.org/officeDocument/2006/math" xmlns:v="urn:schemas-microsoft-com:vml" xmlns:wp14="http://schemas.microsoft.com/office/word/2010/wordprocessingDrawing" xmlns:wp="http://schemas.openxmlformats.org/drawingml/2006/wordprocessingDrawing" xmlns:w10="urn:schemas-microsoft-com:office:word" xmlns:w="http://schemas.openxmlformats.org/wordprocessingml/2006/main" xmlns:w14="http://schemas.microsoft.com/office/word/2010/wordml" xmlns:w15="http://schemas.microsoft.com/office/word/2012/wordml" xmlns:w16cex="http://schemas.microsoft.com/office/word/2018/wordml/cex" xmlns:w16cid="http://schemas.microsoft.com/office/word/2016/wordml/cid" xmlns:w16="http://schemas.microsoft.com/office/word/2018/wordml" xmlns:w16du="http://schemas.microsoft.com/office/word/2023/wordml/word16du" xmlns:w16sdtdh="http://schemas.microsoft.com/office/word/2020/wordml/sdtdatahash" xmlns:w16sdtfl="http://schemas.microsoft.com/office/word/2024/wordml/sdtformatlock" xmlns:w16se="http://schemas.microsoft.com/office/word/2015/wordml/symex" xmlns:wpg="http://schemas.microsoft.com/office/word/2010/wordprocessingGroup" xmlns:wpi="http://schemas.microsoft.com/office/word/2010/wordprocessingInk" xmlns:wne="http://schemas.microsoft.com/office/word/2006/wordml" xmlns:wps="http://schemas.microsoft.com/office/word/2010/wordprocessingShape" mc:Ignorable="w14 w15 w16se w16cid w16 w16cex w16sdtdh w16sdtfl w16du wp14">
   <w:p>
     <w:pPr>
-      <w:pStyle w:val="Encabezado"/>
+      <w:pStyle w:val="Header"/>
       <w:ind w:left="-720" w:right="-630"/>
       <w:rPr>
         <w:rFonts w:ascii="Century Gothic" w:hAnsi="Century Gothic"/>
@@ -2409,7 +1966,7 @@
 </file>
 
 <file path=word/numbering.xml><?xml version="1.0" encoding="utf-8"?>
-<w:numbering xmlns:wpc="http://schemas.microsoft.com/office/word/2010/wordprocessingCanvas" xmlns:cx="http://schemas.microsoft.com/office/drawing/2014/chartex" xmlns:cx1="http://schemas.microsoft.com/office/drawing/2015/9/8/chartex" xmlns:cx2="http://schemas.microsoft.com/office/drawing/2015/10/21/chartex" xmlns:cx3="http://schemas.microsoft.com/office/drawing/2016/5/9/chartex" xmlns:cx4="http://schemas.microsoft.com/office/drawing/2016/5/10/chartex" xmlns:cx5="http://schemas.microsoft.com/office/drawing/2016/5/11/chartex" xmlns:cx6="http://schemas.microsoft.com/office/drawing/2016/5/12/chartex" xmlns:cx7="http://schemas.microsoft.com/office/drawing/2016/5/13/chartex" xmlns:cx8="http://schemas.microsoft.com/office/drawing/2016/5/14/chartex" xmlns:mc="http://schemas.openxmlformats.org/markup-compatibility/2006" xmlns:aink="http://schemas.microsoft.com/office/drawing/2016/ink" xmlns:am3d="http://schemas.microsoft.com/office/drawing/2017/model3d" xmlns:o="urn:schemas-microsoft-com:office:office" xmlns:oel="http://schemas.microsoft.com/office/2019/extlst" xmlns:r="http://schemas.openxmlformats.org/officeDocument/2006/relationships" xmlns:m="http://schemas.openxmlformats.org/officeDocument/2006/math" xmlns:v="urn:schemas-microsoft-com:vml" xmlns:wp14="http://schemas.microsoft.com/office/word/2010/wordprocessingDrawing" xmlns:wp="http://schemas.openxmlformats.org/drawingml/2006/wordprocessingDrawing" xmlns:w10="urn:schemas-microsoft-com:office:word" xmlns:w="http://schemas.openxmlformats.org/wordprocessingml/2006/main" xmlns:w14="http://schemas.microsoft.com/office/word/2010/wordml" xmlns:w15="http://schemas.microsoft.com/office/word/2012/wordml" xmlns:w16cex="http://schemas.microsoft.com/office/word/2018/wordml/cex" xmlns:w16cid="http://schemas.microsoft.com/office/word/2016/wordml/cid" xmlns:w16="http://schemas.microsoft.com/office/word/2018/wordml" xmlns:w16sdtdh="http://schemas.microsoft.com/office/word/2020/wordml/sdtdatahash" xmlns:w16se="http://schemas.microsoft.com/office/word/2015/wordml/symex" xmlns:wpg="http://schemas.microsoft.com/office/word/2010/wordprocessingGroup" xmlns:wpi="http://schemas.microsoft.com/office/word/2010/wordprocessingInk" xmlns:wne="http://schemas.microsoft.com/office/word/2006/wordml" xmlns:wps="http://schemas.microsoft.com/office/word/2010/wordprocessingShape" mc:Ignorable="w14 w15 w16se w16cid w16 w16cex w16sdtdh wp14">
+<w:numbering xmlns:wpc="http://schemas.microsoft.com/office/word/2010/wordprocessingCanvas" xmlns:cx="http://schemas.microsoft.com/office/drawing/2014/chartex" xmlns:cx1="http://schemas.microsoft.com/office/drawing/2015/9/8/chartex" xmlns:cx2="http://schemas.microsoft.com/office/drawing/2015/10/21/chartex" xmlns:cx3="http://schemas.microsoft.com/office/drawing/2016/5/9/chartex" xmlns:cx4="http://schemas.microsoft.com/office/drawing/2016/5/10/chartex" xmlns:cx5="http://schemas.microsoft.com/office/drawing/2016/5/11/chartex" xmlns:cx6="http://schemas.microsoft.com/office/drawing/2016/5/12/chartex" xmlns:cx7="http://schemas.microsoft.com/office/drawing/2016/5/13/chartex" xmlns:cx8="http://schemas.microsoft.com/office/drawing/2016/5/14/chartex" xmlns:mc="http://schemas.openxmlformats.org/markup-compatibility/2006" xmlns:aink="http://schemas.microsoft.com/office/drawing/2016/ink" xmlns:am3d="http://schemas.microsoft.com/office/drawing/2017/model3d" xmlns:o="urn:schemas-microsoft-com:office:office" xmlns:oel="http://schemas.microsoft.com/office/2019/extlst" xmlns:r="http://schemas.openxmlformats.org/officeDocument/2006/relationships" xmlns:m="http://schemas.openxmlformats.org/officeDocument/2006/math" xmlns:v="urn:schemas-microsoft-com:vml" xmlns:wp14="http://schemas.microsoft.com/office/word/2010/wordprocessingDrawing" xmlns:wp="http://schemas.openxmlformats.org/drawingml/2006/wordprocessingDrawing" xmlns:w10="urn:schemas-microsoft-com:office:word" xmlns:w="http://schemas.openxmlformats.org/wordprocessingml/2006/main" xmlns:w14="http://schemas.microsoft.com/office/word/2010/wordml" xmlns:w15="http://schemas.microsoft.com/office/word/2012/wordml" xmlns:w16cex="http://schemas.microsoft.com/office/word/2018/wordml/cex" xmlns:w16cid="http://schemas.microsoft.com/office/word/2016/wordml/cid" xmlns:w16="http://schemas.microsoft.com/office/word/2018/wordml" xmlns:w16du="http://schemas.microsoft.com/office/word/2023/wordml/word16du" xmlns:w16sdtdh="http://schemas.microsoft.com/office/word/2020/wordml/sdtdatahash" xmlns:w16sdtfl="http://schemas.microsoft.com/office/word/2024/wordml/sdtformatlock" xmlns:w16se="http://schemas.microsoft.com/office/word/2015/wordml/symex" xmlns:wpg="http://schemas.microsoft.com/office/word/2010/wordprocessingGroup" xmlns:wpi="http://schemas.microsoft.com/office/word/2010/wordprocessingInk" xmlns:wne="http://schemas.microsoft.com/office/word/2006/wordml" xmlns:wps="http://schemas.microsoft.com/office/word/2010/wordprocessingShape" mc:Ignorable="w14 w15 w16se w16cid w16 w16cex w16sdtdh w16sdtfl w16du wp14">
   <w:abstractNum w:abstractNumId="0" w15:restartNumberingAfterBreak="0">
     <w:nsid w:val="01D74FE7"/>
     <w:multiLevelType w:val="multilevel"/>
@@ -5505,7 +5062,7 @@
 </file>
 
 <file path=word/styles.xml><?xml version="1.0" encoding="utf-8"?>
-<w:styles xmlns:mc="http://schemas.openxmlformats.org/markup-compatibility/2006" xmlns:r="http://schemas.openxmlformats.org/officeDocument/2006/relationships" xmlns:w="http://schemas.openxmlformats.org/wordprocessingml/2006/main" xmlns:w14="http://schemas.microsoft.com/office/word/2010/wordml" xmlns:w15="http://schemas.microsoft.com/office/word/2012/wordml" xmlns:w16cex="http://schemas.microsoft.com/office/word/2018/wordml/cex" xmlns:w16cid="http://schemas.microsoft.com/office/word/2016/wordml/cid" xmlns:w16="http://schemas.microsoft.com/office/word/2018/wordml" xmlns:w16sdtdh="http://schemas.microsoft.com/office/word/2020/wordml/sdtdatahash" xmlns:w16se="http://schemas.microsoft.com/office/word/2015/wordml/symex" mc:Ignorable="w14 w15 w16se w16cid w16 w16cex w16sdtdh">
+<w:styles xmlns:mc="http://schemas.openxmlformats.org/markup-compatibility/2006" xmlns:r="http://schemas.openxmlformats.org/officeDocument/2006/relationships" xmlns:w="http://schemas.openxmlformats.org/wordprocessingml/2006/main" xmlns:w14="http://schemas.microsoft.com/office/word/2010/wordml" xmlns:w15="http://schemas.microsoft.com/office/word/2012/wordml" xmlns:w16cex="http://schemas.microsoft.com/office/word/2018/wordml/cex" xmlns:w16cid="http://schemas.microsoft.com/office/word/2016/wordml/cid" xmlns:w16="http://schemas.microsoft.com/office/word/2018/wordml" xmlns:w16du="http://schemas.microsoft.com/office/word/2023/wordml/word16du" xmlns:w16sdtdh="http://schemas.microsoft.com/office/word/2020/wordml/sdtdatahash" xmlns:w16sdtfl="http://schemas.microsoft.com/office/word/2024/wordml/sdtformatlock" xmlns:w16se="http://schemas.microsoft.com/office/word/2015/wordml/symex" mc:Ignorable="w14 w15 w16se w16cid w16 w16cex w16sdtdh w16sdtfl w16du">
   <w:docDefaults>
     <w:rPrDefault>
       <w:rPr>
@@ -5913,13 +5470,13 @@
       <w:lang w:val="es-ES" w:eastAsia="es-ES"/>
     </w:rPr>
   </w:style>
-  <w:style w:type="character" w:default="1" w:styleId="Fuentedeprrafopredeter">
+  <w:style w:type="character" w:default="1" w:styleId="DefaultParagraphFont">
     <w:name w:val="Default Paragraph Font"/>
     <w:uiPriority w:val="1"/>
     <w:semiHidden/>
     <w:unhideWhenUsed/>
   </w:style>
-  <w:style w:type="table" w:default="1" w:styleId="Tablanormal">
+  <w:style w:type="table" w:default="1" w:styleId="TableNormal">
     <w:name w:val="Normal Table"/>
     <w:uiPriority w:val="99"/>
     <w:semiHidden/>
@@ -5934,17 +5491,17 @@
       </w:tblCellMar>
     </w:tblPr>
   </w:style>
-  <w:style w:type="numbering" w:default="1" w:styleId="Sinlista">
+  <w:style w:type="numbering" w:default="1" w:styleId="NoList">
     <w:name w:val="No List"/>
     <w:uiPriority w:val="99"/>
     <w:semiHidden/>
     <w:unhideWhenUsed/>
   </w:style>
-  <w:style w:type="paragraph" w:styleId="Encabezado">
+  <w:style w:type="paragraph" w:styleId="Header">
     <w:name w:val="header"/>
     <w:aliases w:val="ManualMASECA"/>
     <w:basedOn w:val="Normal"/>
-    <w:link w:val="EncabezadoCar"/>
+    <w:link w:val="HeaderChar"/>
     <w:rsid w:val="0091503C"/>
     <w:pPr>
       <w:tabs>
@@ -5953,11 +5510,11 @@
       </w:tabs>
     </w:pPr>
   </w:style>
-  <w:style w:type="character" w:customStyle="1" w:styleId="EncabezadoCar">
-    <w:name w:val="Encabezado Car"/>
-    <w:aliases w:val="ManualMASECA Car"/>
-    <w:basedOn w:val="Fuentedeprrafopredeter"/>
-    <w:link w:val="Encabezado"/>
+  <w:style w:type="character" w:customStyle="1" w:styleId="HeaderChar">
+    <w:name w:val="Header Char"/>
+    <w:aliases w:val="ManualMASECA Char"/>
+    <w:basedOn w:val="DefaultParagraphFont"/>
+    <w:link w:val="Header"/>
     <w:rsid w:val="0091503C"/>
     <w:rPr>
       <w:rFonts w:ascii="Times New Roman" w:eastAsia="Times New Roman" w:hAnsi="Times New Roman" w:cs="Times New Roman"/>
@@ -5966,10 +5523,10 @@
       <w:lang w:val="es-ES" w:eastAsia="es-ES"/>
     </w:rPr>
   </w:style>
-  <w:style w:type="paragraph" w:styleId="Piedepgina">
+  <w:style w:type="paragraph" w:styleId="Footer">
     <w:name w:val="footer"/>
     <w:basedOn w:val="Normal"/>
-    <w:link w:val="PiedepginaCar"/>
+    <w:link w:val="FooterChar"/>
     <w:rsid w:val="0091503C"/>
     <w:pPr>
       <w:tabs>
@@ -5978,10 +5535,10 @@
       </w:tabs>
     </w:pPr>
   </w:style>
-  <w:style w:type="character" w:customStyle="1" w:styleId="PiedepginaCar">
-    <w:name w:val="Pie de página Car"/>
-    <w:basedOn w:val="Fuentedeprrafopredeter"/>
-    <w:link w:val="Piedepgina"/>
+  <w:style w:type="character" w:customStyle="1" w:styleId="FooterChar">
+    <w:name w:val="Footer Char"/>
+    <w:basedOn w:val="DefaultParagraphFont"/>
+    <w:link w:val="Footer"/>
     <w:rsid w:val="0091503C"/>
     <w:rPr>
       <w:rFonts w:ascii="Times New Roman" w:eastAsia="Times New Roman" w:hAnsi="Times New Roman" w:cs="Times New Roman"/>
@@ -5990,7 +5547,7 @@
       <w:lang w:val="es-ES" w:eastAsia="es-ES"/>
     </w:rPr>
   </w:style>
-  <w:style w:type="paragraph" w:styleId="Prrafodelista">
+  <w:style w:type="paragraph" w:styleId="ListParagraph">
     <w:name w:val="List Paragraph"/>
     <w:basedOn w:val="Normal"/>
     <w:uiPriority w:val="34"/>
@@ -6001,9 +5558,9 @@
       <w:contextualSpacing/>
     </w:pPr>
   </w:style>
-  <w:style w:type="table" w:styleId="Tablaconcuadrcula4-nfasis1">
+  <w:style w:type="table" w:styleId="GridTable4-Accent1">
     <w:name w:val="Grid Table 4 Accent 1"/>
-    <w:basedOn w:val="Tablanormal"/>
+    <w:basedOn w:val="TableNormal"/>
     <w:uiPriority w:val="49"/>
     <w:rsid w:val="0091503C"/>
     <w:pPr>
@@ -6095,9 +5652,9 @@
       <w:lang w:val="en-US" w:eastAsia="en-US"/>
     </w:rPr>
   </w:style>
-  <w:style w:type="table" w:styleId="Tablaconcuadrcula">
+  <w:style w:type="table" w:styleId="TableGrid">
     <w:name w:val="Table Grid"/>
-    <w:basedOn w:val="Tablanormal"/>
+    <w:basedOn w:val="TableNormal"/>
     <w:uiPriority w:val="39"/>
     <w:rsid w:val="005336AD"/>
     <w:pPr>
@@ -6138,7 +5695,7 @@
       <w:lang w:eastAsia="en-US"/>
     </w:rPr>
   </w:style>
-  <w:style w:type="paragraph" w:styleId="Sinespaciado">
+  <w:style w:type="paragraph" w:styleId="NoSpacing">
     <w:name w:val="No Spacing"/>
     <w:basedOn w:val="Normal"/>
     <w:uiPriority w:val="1"/>
@@ -6153,7 +5710,7 @@
   </w:style>
   <w:style w:type="character" w:customStyle="1" w:styleId="normaltextrun">
     <w:name w:val="normaltextrun"/>
-    <w:basedOn w:val="Fuentedeprrafopredeter"/>
+    <w:basedOn w:val="DefaultParagraphFont"/>
     <w:rsid w:val="006B0709"/>
   </w:style>
 </w:styles>

</xml_diff>